<commit_message>
Actualización de Manual Técnico
</commit_message>
<xml_diff>
--- a/Manuales/Manual Técnico.docx
+++ b/Manuales/Manual Técnico.docx
@@ -642,7 +642,7 @@
               </wp:anchor>
             </w:drawing>
           </mc:Choice>
-          <mc:Fallback xmlns:w16cid="http://schemas.microsoft.com/office/word/2016/wordml/cid" xmlns:am3d="http://schemas.microsoft.com/office/drawing/2017/model3d" xmlns:aink="http://schemas.microsoft.com/office/drawing/2016/ink" xmlns:cx8="http://schemas.microsoft.com/office/drawing/2016/5/14/chartex" xmlns:cx7="http://schemas.microsoft.com/office/drawing/2016/5/13/chartex" xmlns:cx6="http://schemas.microsoft.com/office/drawing/2016/5/12/chartex" xmlns:cx5="http://schemas.microsoft.com/office/drawing/2016/5/11/chartex" xmlns:cx4="http://schemas.microsoft.com/office/drawing/2016/5/10/chartex" xmlns:cx3="http://schemas.microsoft.com/office/drawing/2016/5/9/chartex" xmlns:cx2="http://schemas.microsoft.com/office/drawing/2015/10/21/chartex" xmlns:cx1="http://schemas.microsoft.com/office/drawing/2015/9/8/chartex">
+          <mc:Fallback xmlns:cx1="http://schemas.microsoft.com/office/drawing/2015/9/8/chartex" xmlns:cx2="http://schemas.microsoft.com/office/drawing/2015/10/21/chartex" xmlns:cx3="http://schemas.microsoft.com/office/drawing/2016/5/9/chartex" xmlns:cx4="http://schemas.microsoft.com/office/drawing/2016/5/10/chartex" xmlns:cx5="http://schemas.microsoft.com/office/drawing/2016/5/11/chartex" xmlns:cx6="http://schemas.microsoft.com/office/drawing/2016/5/12/chartex" xmlns:cx7="http://schemas.microsoft.com/office/drawing/2016/5/13/chartex" xmlns:cx8="http://schemas.microsoft.com/office/drawing/2016/5/14/chartex" xmlns:aink="http://schemas.microsoft.com/office/drawing/2016/ink" xmlns:am3d="http://schemas.microsoft.com/office/drawing/2017/model3d" xmlns:w16cid="http://schemas.microsoft.com/office/word/2016/wordml/cid">
             <w:pict>
               <v:group w14:anchorId="2425BF85" id="Grupo 48" o:spid="_x0000_s1026" style="position:absolute;margin-left:36pt;margin-top:37.9pt;width:524.9pt;height:765.2pt;z-index:-251657216;mso-width-percent:882;mso-height-percent:909;mso-position-horizontal-relative:page;mso-position-vertical-relative:page;mso-width-percent:882;mso-height-percent:909" coordsize="68580,91440" o:gfxdata="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">
                 <v:group id="Grupo 49" o:spid="_x0000_s1027" style="position:absolute;width:68580;height:91440" coordsize="68580,91440" o:gfxdata="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">
@@ -4587,8 +4587,6 @@
         </w:rPr>
         <w:t>de despliegue</w:t>
       </w:r>
-      <w:bookmarkStart w:id="0" w:name="_GoBack"/>
-      <w:bookmarkEnd w:id="0"/>
     </w:p>
     <w:p>
       <w:pPr>
@@ -8817,19 +8815,17 @@
         <w:jc w:val="both"/>
         <w:rPr>
           <w:sz w:val="24"/>
-          <w:lang w:val="en-US"/>
-        </w:rPr>
-      </w:pPr>
-      <w:r>
-        <w:rPr>
-          <w:sz w:val="24"/>
-        </w:rPr>
-        <w:tab/>
-      </w:r>
-      <w:r>
-        <w:rPr>
-          <w:sz w:val="24"/>
-          <w:lang w:val="en-US"/>
+        </w:rPr>
+      </w:pPr>
+      <w:r>
+        <w:rPr>
+          <w:sz w:val="24"/>
+        </w:rPr>
+        <w:tab/>
+      </w:r>
+      <w:r>
+        <w:rPr>
+          <w:sz w:val="24"/>
         </w:rPr>
         <w:t>hora=time.strftime("%H:%M:%S")</w:t>
       </w:r>
@@ -8839,21 +8835,19 @@
         <w:jc w:val="both"/>
         <w:rPr>
           <w:sz w:val="24"/>
-          <w:lang w:val="en-US"/>
-        </w:rPr>
-      </w:pPr>
-    </w:p>
-    <w:p>
-      <w:pPr>
-        <w:jc w:val="both"/>
-        <w:rPr>
-          <w:sz w:val="24"/>
-        </w:rPr>
-      </w:pPr>
-      <w:r>
-        <w:rPr>
-          <w:sz w:val="24"/>
-          <w:lang w:val="en-US"/>
+        </w:rPr>
+      </w:pPr>
+    </w:p>
+    <w:p>
+      <w:pPr>
+        <w:jc w:val="both"/>
+        <w:rPr>
+          <w:sz w:val="24"/>
+        </w:rPr>
+      </w:pPr>
+      <w:r>
+        <w:rPr>
+          <w:sz w:val="24"/>
         </w:rPr>
         <w:tab/>
       </w:r>
@@ -9103,6 +9097,7 @@
         <w:jc w:val="both"/>
         <w:rPr>
           <w:sz w:val="24"/>
+          <w:lang w:val="en-US"/>
         </w:rPr>
       </w:pPr>
       <w:r>
@@ -9115,6 +9110,7 @@
       <w:r>
         <w:rPr>
           <w:sz w:val="24"/>
+          <w:lang w:val="en-US"/>
         </w:rPr>
         <w:t>if(result==None):</w:t>
       </w:r>
@@ -9124,11 +9120,13 @@
         <w:jc w:val="both"/>
         <w:rPr>
           <w:sz w:val="24"/>
-        </w:rPr>
-      </w:pPr>
-      <w:r>
-        <w:rPr>
-          <w:sz w:val="24"/>
+          <w:lang w:val="en-US"/>
+        </w:rPr>
+      </w:pPr>
+      <w:r>
+        <w:rPr>
+          <w:sz w:val="24"/>
+          <w:lang w:val="en-US"/>
         </w:rPr>
         <w:tab/>
         <w:t xml:space="preserve">    print("Ingresando nueva fecha")</w:t>
@@ -9145,6 +9143,7 @@
       <w:r>
         <w:rPr>
           <w:sz w:val="24"/>
+          <w:lang w:val="en-US"/>
         </w:rPr>
         <w:t xml:space="preserve">            </w:t>
       </w:r>
@@ -9177,37 +9176,40 @@
         <w:jc w:val="both"/>
         <w:rPr>
           <w:sz w:val="24"/>
-          <w:lang w:val="en-US"/>
-        </w:rPr>
-      </w:pPr>
-      <w:r>
-        <w:rPr>
-          <w:sz w:val="24"/>
-          <w:lang w:val="en-US"/>
-        </w:rPr>
-        <w:t xml:space="preserve">            db.commit()</w:t>
-      </w:r>
-    </w:p>
-    <w:p>
-      <w:pPr>
-        <w:jc w:val="both"/>
-        <w:rPr>
-          <w:sz w:val="24"/>
-          <w:lang w:val="en-US"/>
-        </w:rPr>
-      </w:pPr>
-    </w:p>
-    <w:p>
-      <w:pPr>
-        <w:jc w:val="both"/>
-        <w:rPr>
-          <w:sz w:val="24"/>
-        </w:rPr>
-      </w:pPr>
-      <w:r>
-        <w:rPr>
-          <w:sz w:val="24"/>
-          <w:lang w:val="en-US"/>
+        </w:rPr>
+      </w:pPr>
+      <w:r>
+        <w:rPr>
+          <w:sz w:val="24"/>
+          <w:lang w:val="en-US"/>
+        </w:rPr>
+        <w:t xml:space="preserve">            </w:t>
+      </w:r>
+      <w:r>
+        <w:rPr>
+          <w:sz w:val="24"/>
+        </w:rPr>
+        <w:t>db.commit()</w:t>
+      </w:r>
+    </w:p>
+    <w:p>
+      <w:pPr>
+        <w:jc w:val="both"/>
+        <w:rPr>
+          <w:sz w:val="24"/>
+        </w:rPr>
+      </w:pPr>
+    </w:p>
+    <w:p>
+      <w:pPr>
+        <w:jc w:val="both"/>
+        <w:rPr>
+          <w:sz w:val="24"/>
+        </w:rPr>
+      </w:pPr>
+      <w:r>
+        <w:rPr>
+          <w:sz w:val="24"/>
         </w:rPr>
         <w:tab/>
       </w:r>
@@ -10427,13 +10429,11 @@
         <w:jc w:val="both"/>
         <w:rPr>
           <w:sz w:val="24"/>
-          <w:lang w:val="en-US"/>
-        </w:rPr>
-      </w:pPr>
-      <w:r>
-        <w:rPr>
-          <w:sz w:val="24"/>
-          <w:lang w:val="en-US"/>
+        </w:rPr>
+      </w:pPr>
+      <w:r>
+        <w:rPr>
+          <w:sz w:val="24"/>
         </w:rPr>
         <w:t>import time</w:t>
       </w:r>
@@ -10443,7 +10443,6 @@
         <w:jc w:val="both"/>
         <w:rPr>
           <w:sz w:val="24"/>
-          <w:lang w:val="en-US"/>
         </w:rPr>
       </w:pPr>
     </w:p>
@@ -18595,7 +18594,21 @@
         <w:rPr>
           <w:sz w:val="24"/>
         </w:rPr>
-        <w:t xml:space="preserve">    print("10. Gráfico de barras de incendios por nodo segun una fecha")</w:t>
+        <w:t xml:space="preserve">    print("10. Gráfico de b</w:t>
+      </w:r>
+      <w:r>
+        <w:rPr>
+          <w:sz w:val="24"/>
+        </w:rPr>
+        <w:t>arras de incendios por nodo segú</w:t>
+      </w:r>
+      <w:bookmarkStart w:id="0" w:name="_GoBack"/>
+      <w:bookmarkEnd w:id="0"/>
+      <w:r>
+        <w:rPr>
+          <w:sz w:val="24"/>
+        </w:rPr>
+        <w:t>n una fecha")</w:t>
       </w:r>
     </w:p>
     <w:p>
@@ -18623,7 +18636,19 @@
         <w:rPr>
           <w:sz w:val="24"/>
         </w:rPr>
-        <w:t xml:space="preserve">    print("12. Consulta de sectores reguistrados")</w:t>
+        <w:t xml:space="preserve">    prin</w:t>
+      </w:r>
+      <w:r>
+        <w:rPr>
+          <w:sz w:val="24"/>
+        </w:rPr>
+        <w:t>t("12. Consulta de sectores reg</w:t>
+      </w:r>
+      <w:r>
+        <w:rPr>
+          <w:sz w:val="24"/>
+        </w:rPr>
+        <w:t>istrados")</w:t>
       </w:r>
     </w:p>
     <w:p>

</xml_diff>